<commit_message>
update hw1 submission instructions
</commit_message>
<xml_diff>
--- a/assets/homework/hw1/hw1.docx
+++ b/assets/homework/hw1/hw1.docx
@@ -6362,7 +6362,7 @@
     </w:p>
     <w:bookmarkEnd w:id="60"/>
     <w:bookmarkEnd w:id="61"/>
-    <w:bookmarkStart w:id="67" w:name="submitting-the-assignment"/>
+    <w:bookmarkStart w:id="69" w:name="submitting-the-assignment"/>
     <w:p>
       <w:pPr>
         <w:pStyle w:val="Heading1"/>
@@ -6435,7 +6435,7 @@
           <w:rPr>
             <w:rStyle w:val="Hyperlink"/>
           </w:rPr>
-          <w:t xml:space="preserve">2</w:t>
+          <w:t xml:space="preserve">[fig:replit_download]</w:t>
         </w:r>
       </w:hyperlink>
       <w:r>
@@ -6453,20 +6453,36 @@
         </w:r>
       </w:hyperlink>
       <w:r>
-        <w:t xml:space="preserve">. You can upload the assignment as many times as you want - each time a set of automatic tests will run that test your code for correctness. Feel free to use this to detect when your code is wrong.</w:t>
-      </w:r>
-    </w:p>
-    <w:p>
-      <w:pPr>
-        <w:pStyle w:val="CaptionedFigure"/>
-      </w:pPr>
-      <w:bookmarkStart w:id="65" w:name="fig:replit_download"/>
+        <w:t xml:space="preserve"> </w:t>
+      </w:r>
+      <w:r>
+        <w:t xml:space="preserve">(see Figure</w:t>
+      </w:r>
+      <w:r>
+        <w:t xml:space="preserve"> </w:t>
+      </w:r>
+      <w:hyperlink w:anchor="fig:replit_download">
+        <w:r>
+          <w:rPr>
+            <w:rStyle w:val="Hyperlink"/>
+          </w:rPr>
+          <w:t xml:space="preserve">[fig:replit_download]</w:t>
+        </w:r>
+      </w:hyperlink>
+      <w:r>
+        <w:t xml:space="preserve">). You can upload the assignment as many times as you want - each time a set of automatic tests will run that test your code for correctness. Feel free to use this to detect when your code is wrong.</w:t>
+      </w:r>
+    </w:p>
+    <w:p>
+      <w:pPr>
+        <w:pStyle w:val="BodyText"/>
+      </w:pPr>
       <w:r>
         <w:drawing>
           <wp:inline>
             <wp:extent cx="5334000" cy="2895423"/>
             <wp:effectExtent b="0" l="0" r="0" t="0"/>
-            <wp:docPr descr="View of the hamburger menu which holds the option to download your source code as a &quot;.zip&quot; which can be directly uploaded to Gradescope." title="" id="63" name="Picture"/>
+            <wp:docPr descr="image" title="" id="63" name="Picture"/>
             <a:graphic>
               <a:graphicData uri="http://schemas.openxmlformats.org/drawingml/2006/picture">
                 <pic:pic>
@@ -6503,28 +6519,50 @@
           </wp:inline>
         </w:drawing>
       </w:r>
-      <w:bookmarkEnd w:id="65"/>
-    </w:p>
-    <w:p>
-      <w:pPr>
-        <w:pStyle w:val="ImageCaption"/>
-      </w:pPr>
-      <w:r>
-        <w:t xml:space="preserve">View of the hamburger menu which holds the option to download your source code as a ".zip" which can be directly uploaded to</w:t>
-      </w:r>
-      <w:r>
-        <w:t xml:space="preserve"> </w:t>
-      </w:r>
-      <w:hyperlink r:id="rId28">
-        <w:r>
-          <w:rPr>
-            <w:rStyle w:val="Hyperlink"/>
-          </w:rPr>
-          <w:t xml:space="preserve">Gradescope</w:t>
-        </w:r>
-      </w:hyperlink>
-      <w:r>
-        <w:t xml:space="preserve">.</w:t>
+      <w:r>
+        <w:t xml:space="preserve"> </w:t>
+      </w:r>
+      <w:r>
+        <w:drawing>
+          <wp:inline>
+            <wp:extent cx="5334000" cy="6987540"/>
+            <wp:effectExtent b="0" l="0" r="0" t="0"/>
+            <wp:docPr descr="image" title="" id="66" name="Picture"/>
+            <a:graphic>
+              <a:graphicData uri="http://schemas.openxmlformats.org/drawingml/2006/picture">
+                <pic:pic>
+                  <pic:nvPicPr>
+                    <pic:cNvPr descr="gradescope-upload.png" id="67" name="Picture"/>
+                    <pic:cNvPicPr>
+                      <a:picLocks noChangeArrowheads="1" noChangeAspect="1"/>
+                    </pic:cNvPicPr>
+                  </pic:nvPicPr>
+                  <pic:blipFill>
+                    <a:blip r:embed="rId65"/>
+                    <a:stretch>
+                      <a:fillRect/>
+                    </a:stretch>
+                  </pic:blipFill>
+                  <pic:spPr bwMode="auto">
+                    <a:xfrm>
+                      <a:off x="0" y="0"/>
+                      <a:ext cx="5334000" cy="6987540"/>
+                    </a:xfrm>
+                    <a:prstGeom prst="rect">
+                      <a:avLst/>
+                    </a:prstGeom>
+                    <a:noFill/>
+                    <a:ln w="9525">
+                      <a:noFill/>
+                      <a:headEnd/>
+                      <a:tailEnd/>
+                    </a:ln>
+                  </pic:spPr>
+                </pic:pic>
+              </a:graphicData>
+            </a:graphic>
+          </wp:inline>
+        </w:drawing>
       </w:r>
     </w:p>
     <w:p>
@@ -6615,7 +6653,7 @@
       <w:r>
         <w:t xml:space="preserve">(</w:t>
       </w:r>
-      <w:hyperlink r:id="rId66">
+      <w:hyperlink r:id="rId68">
         <w:r>
           <w:rPr>
             <w:rStyle w:val="Hyperlink"/>
@@ -6627,7 +6665,7 @@
         <w:t xml:space="preserve">) to help me track your thoughts on the homework.</w:t>
       </w:r>
     </w:p>
-    <w:bookmarkEnd w:id="67"/>
+    <w:bookmarkEnd w:id="69"/>
     <w:sectPr/>
   </w:body>
 </w:document>

</xml_diff>